<commit_message>
Updated session prep file
</commit_message>
<xml_diff>
--- a/Fall_2020/Session prep.docx
+++ b/Fall_2020/Session prep.docx
@@ -73,7 +73,47 @@
           <w:szCs w:val="20"/>
           <w:bdr w:val="none" w:sz="0" w:space="0" w:color="auto" w:frame="1"/>
         </w:rPr>
-        <w:t>Date: Last week of Sept/first week of Oct (Sept 28-Oct 3)</w:t>
+        <w:t xml:space="preserve">Date: </w:t>
+      </w:r>
+      <w:r>
+        <w:rPr>
+          <w:rFonts w:eastAsia="Times New Roman" w:cstheme="minorHAnsi"/>
+          <w:color w:val="333333"/>
+          <w:sz w:val="20"/>
+          <w:szCs w:val="20"/>
+          <w:bdr w:val="none" w:sz="0" w:space="0" w:color="auto" w:frame="1"/>
+        </w:rPr>
+        <w:t>Second</w:t>
+      </w:r>
+      <w:r>
+        <w:rPr>
+          <w:rFonts w:eastAsia="Times New Roman" w:cstheme="minorHAnsi"/>
+          <w:color w:val="333333"/>
+          <w:sz w:val="20"/>
+          <w:szCs w:val="20"/>
+          <w:bdr w:val="none" w:sz="0" w:space="0" w:color="auto" w:frame="1"/>
+        </w:rPr>
+        <w:t xml:space="preserve"> week of Oct (Oct </w:t>
+      </w:r>
+      <w:r>
+        <w:rPr>
+          <w:rFonts w:eastAsia="Times New Roman" w:cstheme="minorHAnsi"/>
+          <w:color w:val="333333"/>
+          <w:sz w:val="20"/>
+          <w:szCs w:val="20"/>
+          <w:bdr w:val="none" w:sz="0" w:space="0" w:color="auto" w:frame="1"/>
+        </w:rPr>
+        <w:t>5-9</w:t>
+      </w:r>
+      <w:r>
+        <w:rPr>
+          <w:rFonts w:eastAsia="Times New Roman" w:cstheme="minorHAnsi"/>
+          <w:color w:val="333333"/>
+          <w:sz w:val="20"/>
+          <w:szCs w:val="20"/>
+          <w:bdr w:val="none" w:sz="0" w:space="0" w:color="auto" w:frame="1"/>
+        </w:rPr>
+        <w:t>)</w:t>
       </w:r>
     </w:p>
     <w:p>
@@ -123,7 +163,27 @@
           <w:szCs w:val="20"/>
           <w:bdr w:val="none" w:sz="0" w:space="0" w:color="auto" w:frame="1"/>
         </w:rPr>
-        <w:t>Facilitator: ?</w:t>
+        <w:t>Facilitator</w:t>
+      </w:r>
+      <w:r>
+        <w:rPr>
+          <w:rFonts w:eastAsia="Times New Roman" w:cstheme="minorHAnsi"/>
+          <w:color w:val="333333"/>
+          <w:sz w:val="20"/>
+          <w:szCs w:val="20"/>
+          <w:bdr w:val="none" w:sz="0" w:space="0" w:color="auto" w:frame="1"/>
+        </w:rPr>
+        <w:t>(s)</w:t>
+      </w:r>
+      <w:r>
+        <w:rPr>
+          <w:rFonts w:eastAsia="Times New Roman" w:cstheme="minorHAnsi"/>
+          <w:color w:val="333333"/>
+          <w:sz w:val="20"/>
+          <w:szCs w:val="20"/>
+          <w:bdr w:val="none" w:sz="0" w:space="0" w:color="auto" w:frame="1"/>
+        </w:rPr>
+        <w:t xml:space="preserve">: </w:t>
       </w:r>
     </w:p>
     <w:p>
@@ -150,6 +210,16 @@
         </w:rPr>
         <w:t>Presenter: Gwen</w:t>
       </w:r>
+      <w:r>
+        <w:rPr>
+          <w:rFonts w:eastAsia="Times New Roman" w:cstheme="minorHAnsi"/>
+          <w:color w:val="333333"/>
+          <w:sz w:val="20"/>
+          <w:szCs w:val="20"/>
+          <w:bdr w:val="none" w:sz="0" w:space="0" w:color="auto" w:frame="1"/>
+        </w:rPr>
+        <w:t xml:space="preserve"> (?)</w:t>
+      </w:r>
     </w:p>
     <w:p>
       <w:pPr>
@@ -175,6 +245,8 @@
         </w:rPr>
         <w:t xml:space="preserve">Prep material: </w:t>
       </w:r>
+      <w:bookmarkStart w:id="0" w:name="_GoBack"/>
+      <w:bookmarkEnd w:id="0"/>
     </w:p>
     <w:p>
       <w:pPr>
@@ -230,7 +302,29 @@
           <w:szCs w:val="20"/>
           <w:bdr w:val="none" w:sz="0" w:space="0" w:color="auto" w:frame="1"/>
         </w:rPr>
-        <w:t xml:space="preserve"> et al., 2020: Easing Into Open Science: A Tutorial for Graduate Students</w:t>
+        <w:t xml:space="preserve"> et al., 2020: Easing </w:t>
+      </w:r>
+      <w:proofErr w:type="gramStart"/>
+      <w:r>
+        <w:rPr>
+          <w:rFonts w:eastAsia="Times New Roman" w:cstheme="minorHAnsi"/>
+          <w:color w:val="333333"/>
+          <w:sz w:val="20"/>
+          <w:szCs w:val="20"/>
+          <w:bdr w:val="none" w:sz="0" w:space="0" w:color="auto" w:frame="1"/>
+        </w:rPr>
+        <w:t>Into</w:t>
+      </w:r>
+      <w:proofErr w:type="gramEnd"/>
+      <w:r>
+        <w:rPr>
+          <w:rFonts w:eastAsia="Times New Roman" w:cstheme="minorHAnsi"/>
+          <w:color w:val="333333"/>
+          <w:sz w:val="20"/>
+          <w:szCs w:val="20"/>
+          <w:bdr w:val="none" w:sz="0" w:space="0" w:color="auto" w:frame="1"/>
+        </w:rPr>
+        <w:t xml:space="preserve"> Open Science: A Tutorial for Graduate Students</w:t>
       </w:r>
     </w:p>
     <w:p>
@@ -801,7 +895,27 @@
           <w:szCs w:val="20"/>
           <w:bdr w:val="none" w:sz="0" w:space="0" w:color="auto" w:frame="1"/>
         </w:rPr>
-        <w:t>Easy: Pick one open science practice and make a plan for how to start incorporating it into your everyday work</w:t>
+        <w:t xml:space="preserve">Easy: </w:t>
+      </w:r>
+      <w:r>
+        <w:rPr>
+          <w:rFonts w:eastAsia="Times New Roman" w:cstheme="minorHAnsi"/>
+          <w:color w:val="333333"/>
+          <w:sz w:val="20"/>
+          <w:szCs w:val="20"/>
+          <w:bdr w:val="none" w:sz="0" w:space="0" w:color="auto" w:frame="1"/>
+        </w:rPr>
+        <w:t>Share this article with your lab and discuss what/how you can all start incorporating open science practices</w:t>
+      </w:r>
+      <w:r>
+        <w:rPr>
+          <w:rFonts w:eastAsia="Times New Roman" w:cstheme="minorHAnsi"/>
+          <w:color w:val="333333"/>
+          <w:sz w:val="20"/>
+          <w:szCs w:val="20"/>
+          <w:bdr w:val="none" w:sz="0" w:space="0" w:color="auto" w:frame="1"/>
+        </w:rPr>
+        <w:t xml:space="preserve"> </w:t>
       </w:r>
     </w:p>
     <w:p>
@@ -826,7 +940,17 @@
           <w:szCs w:val="20"/>
           <w:bdr w:val="none" w:sz="0" w:space="0" w:color="auto" w:frame="1"/>
         </w:rPr>
-        <w:t>Medium: Share this article with your lab and discuss what/how you can all start incorporating open science practices</w:t>
+        <w:t xml:space="preserve">Medium: </w:t>
+      </w:r>
+      <w:r>
+        <w:rPr>
+          <w:rFonts w:eastAsia="Times New Roman" w:cstheme="minorHAnsi"/>
+          <w:color w:val="333333"/>
+          <w:sz w:val="20"/>
+          <w:szCs w:val="20"/>
+          <w:bdr w:val="none" w:sz="0" w:space="0" w:color="auto" w:frame="1"/>
+        </w:rPr>
+        <w:t>Pick one open science practice and make a plan for how to start incorporating it into your everyday work</w:t>
       </w:r>
     </w:p>
     <w:p>
@@ -851,7 +975,29 @@
           <w:szCs w:val="20"/>
           <w:bdr w:val="none" w:sz="0" w:space="0" w:color="auto" w:frame="1"/>
         </w:rPr>
-        <w:t xml:space="preserve">Hard: Order the open science practices included in this article according to your priorities/relevance to your projects, and how easy/hard it would be to implement, and make a plan to start implementing these one by one. Start with practices that are both easy and important, and work your way to the harder, less relevant practices. </w:t>
+        <w:t xml:space="preserve">Hard: Order the open science practices included in this article according to your priorities/relevance to your projects, and how easy/hard it would be to </w:t>
+      </w:r>
+      <w:proofErr w:type="gramStart"/>
+      <w:r>
+        <w:rPr>
+          <w:rFonts w:eastAsia="Times New Roman" w:cstheme="minorHAnsi"/>
+          <w:color w:val="333333"/>
+          <w:sz w:val="20"/>
+          <w:szCs w:val="20"/>
+          <w:bdr w:val="none" w:sz="0" w:space="0" w:color="auto" w:frame="1"/>
+        </w:rPr>
+        <w:t>implement, and</w:t>
+      </w:r>
+      <w:proofErr w:type="gramEnd"/>
+      <w:r>
+        <w:rPr>
+          <w:rFonts w:eastAsia="Times New Roman" w:cstheme="minorHAnsi"/>
+          <w:color w:val="333333"/>
+          <w:sz w:val="20"/>
+          <w:szCs w:val="20"/>
+          <w:bdr w:val="none" w:sz="0" w:space="0" w:color="auto" w:frame="1"/>
+        </w:rPr>
+        <w:t xml:space="preserve"> make a plan to start implementing these one by one. Start with practices that are both easy and important, and work your way to the harder, less relevant practices. </w:t>
       </w:r>
     </w:p>
     <w:p>
@@ -888,7 +1034,7 @@
           <w:szCs w:val="20"/>
           <w:bdr w:val="none" w:sz="0" w:space="0" w:color="auto" w:frame="1"/>
         </w:rPr>
-        <w:t>Second session: Project workflow</w:t>
+        <w:t xml:space="preserve">Second session: </w:t>
       </w:r>
     </w:p>
     <w:p>
@@ -913,7 +1059,67 @@
           <w:szCs w:val="20"/>
           <w:bdr w:val="none" w:sz="0" w:space="0" w:color="auto" w:frame="1"/>
         </w:rPr>
-        <w:t>Date: Second week of Oct (Oct 12-16) - Oct 12 is a holiday</w:t>
+        <w:t xml:space="preserve">Date: </w:t>
+      </w:r>
+      <w:r>
+        <w:rPr>
+          <w:rFonts w:eastAsia="Times New Roman" w:cstheme="minorHAnsi"/>
+          <w:color w:val="333333"/>
+          <w:sz w:val="20"/>
+          <w:szCs w:val="20"/>
+          <w:bdr w:val="none" w:sz="0" w:space="0" w:color="auto" w:frame="1"/>
+        </w:rPr>
+        <w:t>Third</w:t>
+      </w:r>
+      <w:r>
+        <w:rPr>
+          <w:rFonts w:eastAsia="Times New Roman" w:cstheme="minorHAnsi"/>
+          <w:color w:val="333333"/>
+          <w:sz w:val="20"/>
+          <w:szCs w:val="20"/>
+          <w:bdr w:val="none" w:sz="0" w:space="0" w:color="auto" w:frame="1"/>
+        </w:rPr>
+        <w:t xml:space="preserve"> week of Oct (Oct 1</w:t>
+      </w:r>
+      <w:r>
+        <w:rPr>
+          <w:rFonts w:eastAsia="Times New Roman" w:cstheme="minorHAnsi"/>
+          <w:color w:val="333333"/>
+          <w:sz w:val="20"/>
+          <w:szCs w:val="20"/>
+          <w:bdr w:val="none" w:sz="0" w:space="0" w:color="auto" w:frame="1"/>
+        </w:rPr>
+        <w:t>9</w:t>
+      </w:r>
+      <w:r>
+        <w:rPr>
+          <w:rFonts w:eastAsia="Times New Roman" w:cstheme="minorHAnsi"/>
+          <w:color w:val="333333"/>
+          <w:sz w:val="20"/>
+          <w:szCs w:val="20"/>
+          <w:bdr w:val="none" w:sz="0" w:space="0" w:color="auto" w:frame="1"/>
+        </w:rPr>
+        <w:t>-</w:t>
+      </w:r>
+      <w:r>
+        <w:rPr>
+          <w:rFonts w:eastAsia="Times New Roman" w:cstheme="minorHAnsi"/>
+          <w:color w:val="333333"/>
+          <w:sz w:val="20"/>
+          <w:szCs w:val="20"/>
+          <w:bdr w:val="none" w:sz="0" w:space="0" w:color="auto" w:frame="1"/>
+        </w:rPr>
+        <w:t>23</w:t>
+      </w:r>
+      <w:r>
+        <w:rPr>
+          <w:rFonts w:eastAsia="Times New Roman" w:cstheme="minorHAnsi"/>
+          <w:color w:val="333333"/>
+          <w:sz w:val="20"/>
+          <w:szCs w:val="20"/>
+          <w:bdr w:val="none" w:sz="0" w:space="0" w:color="auto" w:frame="1"/>
+        </w:rPr>
+        <w:t xml:space="preserve">) </w:t>
       </w:r>
     </w:p>
     <w:p>
@@ -963,7 +1169,27 @@
           <w:szCs w:val="20"/>
           <w:bdr w:val="none" w:sz="0" w:space="0" w:color="auto" w:frame="1"/>
         </w:rPr>
-        <w:t xml:space="preserve">Facilitator: </w:t>
+        <w:t>Facilitator</w:t>
+      </w:r>
+      <w:r>
+        <w:rPr>
+          <w:rFonts w:eastAsia="Times New Roman" w:cstheme="minorHAnsi"/>
+          <w:color w:val="333333"/>
+          <w:sz w:val="20"/>
+          <w:szCs w:val="20"/>
+          <w:bdr w:val="none" w:sz="0" w:space="0" w:color="auto" w:frame="1"/>
+        </w:rPr>
+        <w:t>(s)</w:t>
+      </w:r>
+      <w:r>
+        <w:rPr>
+          <w:rFonts w:eastAsia="Times New Roman" w:cstheme="minorHAnsi"/>
+          <w:color w:val="333333"/>
+          <w:sz w:val="20"/>
+          <w:szCs w:val="20"/>
+          <w:bdr w:val="none" w:sz="0" w:space="0" w:color="auto" w:frame="1"/>
+        </w:rPr>
+        <w:t xml:space="preserve">: </w:t>
       </w:r>
     </w:p>
     <w:p>
@@ -1094,21 +1320,6 @@
     <w:p>
       <w:pPr>
         <w:numPr>
-          <w:ilvl w:val="3"/>
-          <w:numId w:val="3"/>
-        </w:numPr>
-        <w:textAlignment w:val="baseline"/>
-        <w:rPr>
-          <w:rFonts w:eastAsia="Times New Roman" w:cstheme="minorHAnsi"/>
-          <w:color w:val="333333"/>
-          <w:sz w:val="20"/>
-          <w:szCs w:val="20"/>
-        </w:rPr>
-      </w:pPr>
-    </w:p>
-    <w:p>
-      <w:pPr>
-        <w:numPr>
           <w:ilvl w:val="2"/>
           <w:numId w:val="3"/>
         </w:numPr>
@@ -1126,34 +1337,8 @@
           <w:color w:val="333333"/>
           <w:sz w:val="20"/>
           <w:szCs w:val="20"/>
-          <w:bdr w:val="none" w:sz="0" w:space="0" w:color="auto" w:frame="1"/>
-        </w:rPr>
-        <w:t>Round 3:</w:t>
-      </w:r>
-    </w:p>
-    <w:p>
-      <w:pPr>
-        <w:numPr>
-          <w:ilvl w:val="3"/>
-          <w:numId w:val="3"/>
-        </w:numPr>
-        <w:textAlignment w:val="baseline"/>
-        <w:rPr>
-          <w:rFonts w:eastAsia="Times New Roman" w:cstheme="minorHAnsi"/>
-          <w:color w:val="333333"/>
-          <w:sz w:val="20"/>
-          <w:szCs w:val="20"/>
-        </w:rPr>
-      </w:pPr>
-      <w:r>
-        <w:rPr>
-          <w:rFonts w:eastAsia="Times New Roman" w:cstheme="minorHAnsi"/>
-          <w:color w:val="333333"/>
-          <w:sz w:val="20"/>
-          <w:szCs w:val="20"/>
-          <w:bdr w:val="none" w:sz="0" w:space="0" w:color="auto" w:frame="1"/>
-        </w:rPr>
-        <w:t>Sharing good and bad practices - how do you keep track of your research projects and how they develop?</w:t>
+        </w:rPr>
+        <w:t>Round 2:</w:t>
       </w:r>
     </w:p>
     <w:p>
@@ -1170,6 +1355,16 @@
           <w:szCs w:val="20"/>
         </w:rPr>
       </w:pPr>
+      <w:r>
+        <w:rPr>
+          <w:rFonts w:eastAsia="Times New Roman" w:cstheme="minorHAnsi"/>
+          <w:color w:val="333333"/>
+          <w:sz w:val="20"/>
+          <w:szCs w:val="20"/>
+          <w:bdr w:val="none" w:sz="0" w:space="0" w:color="auto" w:frame="1"/>
+        </w:rPr>
+        <w:t>Round 3:</w:t>
+      </w:r>
     </w:p>
     <w:p>
       <w:pPr>
@@ -1193,7 +1388,6 @@
           <w:szCs w:val="20"/>
           <w:bdr w:val="none" w:sz="0" w:space="0" w:color="auto" w:frame="1"/>
         </w:rPr>
-        <w:lastRenderedPageBreak/>
         <w:t>Challenges:</w:t>
       </w:r>
     </w:p>
@@ -1219,7 +1413,7 @@
           <w:szCs w:val="20"/>
           <w:bdr w:val="none" w:sz="0" w:space="0" w:color="auto" w:frame="1"/>
         </w:rPr>
-        <w:t>Easy: Pick one of your projects and write down step for step what you did up to now, and what you plan to do next</w:t>
+        <w:t xml:space="preserve">Easy: </w:t>
       </w:r>
     </w:p>
     <w:p>
@@ -1269,6 +1463,7 @@
           <w:szCs w:val="20"/>
           <w:bdr w:val="none" w:sz="0" w:space="0" w:color="auto" w:frame="1"/>
         </w:rPr>
+        <w:lastRenderedPageBreak/>
         <w:t xml:space="preserve">Hard: </w:t>
       </w:r>
     </w:p>
@@ -1306,7 +1501,7 @@
           <w:szCs w:val="20"/>
           <w:bdr w:val="none" w:sz="0" w:space="0" w:color="auto" w:frame="1"/>
         </w:rPr>
-        <w:t>Third session: Reproducible code</w:t>
+        <w:t xml:space="preserve">Third session: </w:t>
       </w:r>
     </w:p>
     <w:p>
@@ -1331,7 +1526,67 @@
           <w:szCs w:val="20"/>
           <w:bdr w:val="none" w:sz="0" w:space="0" w:color="auto" w:frame="1"/>
         </w:rPr>
-        <w:t>Date: last week of Oct (Oct 26-30)</w:t>
+        <w:t xml:space="preserve">Date: </w:t>
+      </w:r>
+      <w:r>
+        <w:rPr>
+          <w:rFonts w:eastAsia="Times New Roman" w:cstheme="minorHAnsi"/>
+          <w:color w:val="333333"/>
+          <w:sz w:val="20"/>
+          <w:szCs w:val="20"/>
+          <w:bdr w:val="none" w:sz="0" w:space="0" w:color="auto" w:frame="1"/>
+        </w:rPr>
+        <w:t>first</w:t>
+      </w:r>
+      <w:r>
+        <w:rPr>
+          <w:rFonts w:eastAsia="Times New Roman" w:cstheme="minorHAnsi"/>
+          <w:color w:val="333333"/>
+          <w:sz w:val="20"/>
+          <w:szCs w:val="20"/>
+          <w:bdr w:val="none" w:sz="0" w:space="0" w:color="auto" w:frame="1"/>
+        </w:rPr>
+        <w:t xml:space="preserve"> week of </w:t>
+      </w:r>
+      <w:r>
+        <w:rPr>
+          <w:rFonts w:eastAsia="Times New Roman" w:cstheme="minorHAnsi"/>
+          <w:color w:val="333333"/>
+          <w:sz w:val="20"/>
+          <w:szCs w:val="20"/>
+          <w:bdr w:val="none" w:sz="0" w:space="0" w:color="auto" w:frame="1"/>
+        </w:rPr>
+        <w:t xml:space="preserve">November </w:t>
+      </w:r>
+      <w:r>
+        <w:rPr>
+          <w:rFonts w:eastAsia="Times New Roman" w:cstheme="minorHAnsi"/>
+          <w:color w:val="333333"/>
+          <w:sz w:val="20"/>
+          <w:szCs w:val="20"/>
+          <w:bdr w:val="none" w:sz="0" w:space="0" w:color="auto" w:frame="1"/>
+        </w:rPr>
+        <w:t>(</w:t>
+      </w:r>
+      <w:r>
+        <w:rPr>
+          <w:rFonts w:eastAsia="Times New Roman" w:cstheme="minorHAnsi"/>
+          <w:color w:val="333333"/>
+          <w:sz w:val="20"/>
+          <w:szCs w:val="20"/>
+          <w:bdr w:val="none" w:sz="0" w:space="0" w:color="auto" w:frame="1"/>
+        </w:rPr>
+        <w:t>Nov. 2-6</w:t>
+      </w:r>
+      <w:r>
+        <w:rPr>
+          <w:rFonts w:eastAsia="Times New Roman" w:cstheme="minorHAnsi"/>
+          <w:color w:val="333333"/>
+          <w:sz w:val="20"/>
+          <w:szCs w:val="20"/>
+          <w:bdr w:val="none" w:sz="0" w:space="0" w:color="auto" w:frame="1"/>
+        </w:rPr>
+        <w:t>)</w:t>
       </w:r>
     </w:p>
     <w:p>
@@ -1381,7 +1636,27 @@
           <w:szCs w:val="20"/>
           <w:bdr w:val="none" w:sz="0" w:space="0" w:color="auto" w:frame="1"/>
         </w:rPr>
-        <w:t xml:space="preserve">Facilitator: </w:t>
+        <w:t>Facilitator</w:t>
+      </w:r>
+      <w:r>
+        <w:rPr>
+          <w:rFonts w:eastAsia="Times New Roman" w:cstheme="minorHAnsi"/>
+          <w:color w:val="333333"/>
+          <w:sz w:val="20"/>
+          <w:szCs w:val="20"/>
+          <w:bdr w:val="none" w:sz="0" w:space="0" w:color="auto" w:frame="1"/>
+        </w:rPr>
+        <w:t>(s)</w:t>
+      </w:r>
+      <w:r>
+        <w:rPr>
+          <w:rFonts w:eastAsia="Times New Roman" w:cstheme="minorHAnsi"/>
+          <w:color w:val="333333"/>
+          <w:sz w:val="20"/>
+          <w:szCs w:val="20"/>
+          <w:bdr w:val="none" w:sz="0" w:space="0" w:color="auto" w:frame="1"/>
+        </w:rPr>
+        <w:t xml:space="preserve">: </w:t>
       </w:r>
     </w:p>
     <w:p>
@@ -1568,7 +1843,7 @@
           <w:szCs w:val="20"/>
           <w:bdr w:val="none" w:sz="0" w:space="0" w:color="auto" w:frame="1"/>
         </w:rPr>
-        <w:t>Fourth session: Transparent manuscript writing</w:t>
+        <w:t xml:space="preserve">Fourth session: </w:t>
       </w:r>
     </w:p>
     <w:p>
@@ -1583,21 +1858,283 @@
           <w:color w:val="333333"/>
           <w:sz w:val="20"/>
           <w:szCs w:val="20"/>
-        </w:rPr>
-      </w:pPr>
-      <w:r>
-        <w:rPr>
-          <w:rFonts w:eastAsia="Times New Roman" w:cstheme="minorHAnsi"/>
-          <w:color w:val="333333"/>
-          <w:sz w:val="20"/>
-          <w:szCs w:val="20"/>
-          <w:bdr w:val="none" w:sz="0" w:space="0" w:color="auto" w:frame="1"/>
-        </w:rPr>
-        <w:t>Date: second week of November (Nov. 9-13) - reading week, good or bad?? - Nov. 11 is a holiday</w:t>
-      </w:r>
-    </w:p>
-    <w:p>
-      <w:pPr>
+          <w:bdr w:val="none" w:sz="0" w:space="0" w:color="auto" w:frame="1"/>
+        </w:rPr>
+      </w:pPr>
+      <w:r>
+        <w:rPr>
+          <w:rFonts w:eastAsia="Times New Roman" w:cstheme="minorHAnsi"/>
+          <w:color w:val="333333"/>
+          <w:sz w:val="20"/>
+          <w:szCs w:val="20"/>
+          <w:bdr w:val="none" w:sz="0" w:space="0" w:color="auto" w:frame="1"/>
+        </w:rPr>
+        <w:t xml:space="preserve">Date: </w:t>
+      </w:r>
+      <w:r>
+        <w:rPr>
+          <w:rFonts w:eastAsia="Times New Roman" w:cstheme="minorHAnsi"/>
+          <w:color w:val="333333"/>
+          <w:sz w:val="20"/>
+          <w:szCs w:val="20"/>
+          <w:bdr w:val="none" w:sz="0" w:space="0" w:color="auto" w:frame="1"/>
+        </w:rPr>
+        <w:t>third</w:t>
+      </w:r>
+      <w:r>
+        <w:rPr>
+          <w:rFonts w:eastAsia="Times New Roman" w:cstheme="minorHAnsi"/>
+          <w:color w:val="333333"/>
+          <w:sz w:val="20"/>
+          <w:szCs w:val="20"/>
+          <w:bdr w:val="none" w:sz="0" w:space="0" w:color="auto" w:frame="1"/>
+        </w:rPr>
+        <w:t xml:space="preserve"> week of November (Nov. </w:t>
+      </w:r>
+      <w:r>
+        <w:rPr>
+          <w:rFonts w:eastAsia="Times New Roman" w:cstheme="minorHAnsi"/>
+          <w:color w:val="333333"/>
+          <w:sz w:val="20"/>
+          <w:szCs w:val="20"/>
+          <w:bdr w:val="none" w:sz="0" w:space="0" w:color="auto" w:frame="1"/>
+        </w:rPr>
+        <w:t>16-20</w:t>
+      </w:r>
+      <w:r>
+        <w:rPr>
+          <w:rFonts w:eastAsia="Times New Roman" w:cstheme="minorHAnsi"/>
+          <w:color w:val="333333"/>
+          <w:sz w:val="20"/>
+          <w:szCs w:val="20"/>
+          <w:bdr w:val="none" w:sz="0" w:space="0" w:color="auto" w:frame="1"/>
+        </w:rPr>
+        <w:t xml:space="preserve">) </w:t>
+      </w:r>
+    </w:p>
+    <w:p>
+      <w:pPr>
+        <w:numPr>
+          <w:ilvl w:val="1"/>
+          <w:numId w:val="5"/>
+        </w:numPr>
+        <w:textAlignment w:val="baseline"/>
+        <w:rPr>
+          <w:rFonts w:eastAsia="Times New Roman" w:cstheme="minorHAnsi"/>
+          <w:color w:val="333333"/>
+          <w:sz w:val="20"/>
+          <w:szCs w:val="20"/>
+        </w:rPr>
+      </w:pPr>
+      <w:r>
+        <w:rPr>
+          <w:rFonts w:eastAsia="Times New Roman" w:cstheme="minorHAnsi"/>
+          <w:color w:val="333333"/>
+          <w:sz w:val="20"/>
+          <w:szCs w:val="20"/>
+          <w:bdr w:val="none" w:sz="0" w:space="0" w:color="auto" w:frame="1"/>
+        </w:rPr>
+        <w:t>Location: Zoom</w:t>
+      </w:r>
+    </w:p>
+    <w:p>
+      <w:pPr>
+        <w:numPr>
+          <w:ilvl w:val="1"/>
+          <w:numId w:val="5"/>
+        </w:numPr>
+        <w:textAlignment w:val="baseline"/>
+        <w:rPr>
+          <w:rFonts w:eastAsia="Times New Roman" w:cstheme="minorHAnsi"/>
+          <w:color w:val="333333"/>
+          <w:sz w:val="20"/>
+          <w:szCs w:val="20"/>
+        </w:rPr>
+      </w:pPr>
+      <w:r>
+        <w:rPr>
+          <w:rFonts w:eastAsia="Times New Roman" w:cstheme="minorHAnsi"/>
+          <w:color w:val="333333"/>
+          <w:sz w:val="20"/>
+          <w:szCs w:val="20"/>
+          <w:bdr w:val="none" w:sz="0" w:space="0" w:color="auto" w:frame="1"/>
+        </w:rPr>
+        <w:t>Facilitator</w:t>
+      </w:r>
+      <w:r>
+        <w:rPr>
+          <w:rFonts w:eastAsia="Times New Roman" w:cstheme="minorHAnsi"/>
+          <w:color w:val="333333"/>
+          <w:sz w:val="20"/>
+          <w:szCs w:val="20"/>
+          <w:bdr w:val="none" w:sz="0" w:space="0" w:color="auto" w:frame="1"/>
+        </w:rPr>
+        <w:t>(s)</w:t>
+      </w:r>
+      <w:r>
+        <w:rPr>
+          <w:rFonts w:eastAsia="Times New Roman" w:cstheme="minorHAnsi"/>
+          <w:color w:val="333333"/>
+          <w:sz w:val="20"/>
+          <w:szCs w:val="20"/>
+          <w:bdr w:val="none" w:sz="0" w:space="0" w:color="auto" w:frame="1"/>
+        </w:rPr>
+        <w:t xml:space="preserve">: </w:t>
+      </w:r>
+    </w:p>
+    <w:p>
+      <w:pPr>
+        <w:numPr>
+          <w:ilvl w:val="1"/>
+          <w:numId w:val="5"/>
+        </w:numPr>
+        <w:textAlignment w:val="baseline"/>
+        <w:rPr>
+          <w:rFonts w:eastAsia="Times New Roman" w:cstheme="minorHAnsi"/>
+          <w:color w:val="333333"/>
+          <w:sz w:val="20"/>
+          <w:szCs w:val="20"/>
+        </w:rPr>
+      </w:pPr>
+      <w:r>
+        <w:rPr>
+          <w:rFonts w:eastAsia="Times New Roman" w:cstheme="minorHAnsi"/>
+          <w:color w:val="333333"/>
+          <w:sz w:val="20"/>
+          <w:szCs w:val="20"/>
+          <w:bdr w:val="none" w:sz="0" w:space="0" w:color="auto" w:frame="1"/>
+        </w:rPr>
+        <w:t xml:space="preserve">Presenter: </w:t>
+      </w:r>
+    </w:p>
+    <w:p>
+      <w:pPr>
+        <w:numPr>
+          <w:ilvl w:val="1"/>
+          <w:numId w:val="5"/>
+        </w:numPr>
+        <w:textAlignment w:val="baseline"/>
+        <w:rPr>
+          <w:rFonts w:eastAsia="Times New Roman" w:cstheme="minorHAnsi"/>
+          <w:color w:val="333333"/>
+          <w:sz w:val="20"/>
+          <w:szCs w:val="20"/>
+        </w:rPr>
+      </w:pPr>
+      <w:r>
+        <w:rPr>
+          <w:rFonts w:eastAsia="Times New Roman" w:cstheme="minorHAnsi"/>
+          <w:color w:val="333333"/>
+          <w:sz w:val="20"/>
+          <w:szCs w:val="20"/>
+          <w:bdr w:val="none" w:sz="0" w:space="0" w:color="auto" w:frame="1"/>
+        </w:rPr>
+        <w:t>Reading material:</w:t>
+      </w:r>
+    </w:p>
+    <w:p>
+      <w:pPr>
+        <w:numPr>
+          <w:ilvl w:val="1"/>
+          <w:numId w:val="5"/>
+        </w:numPr>
+        <w:textAlignment w:val="baseline"/>
+        <w:rPr>
+          <w:rFonts w:eastAsia="Times New Roman" w:cstheme="minorHAnsi"/>
+          <w:color w:val="333333"/>
+          <w:sz w:val="20"/>
+          <w:szCs w:val="20"/>
+        </w:rPr>
+      </w:pPr>
+      <w:r>
+        <w:rPr>
+          <w:rFonts w:eastAsia="Times New Roman" w:cstheme="minorHAnsi"/>
+          <w:color w:val="333333"/>
+          <w:sz w:val="20"/>
+          <w:szCs w:val="20"/>
+          <w:bdr w:val="none" w:sz="0" w:space="0" w:color="auto" w:frame="1"/>
+        </w:rPr>
+        <w:t>Challenges:</w:t>
+      </w:r>
+    </w:p>
+    <w:p>
+      <w:pPr>
+        <w:numPr>
+          <w:ilvl w:val="2"/>
+          <w:numId w:val="5"/>
+        </w:numPr>
+        <w:textAlignment w:val="baseline"/>
+        <w:rPr>
+          <w:rFonts w:eastAsia="Times New Roman" w:cstheme="minorHAnsi"/>
+          <w:color w:val="333333"/>
+          <w:sz w:val="20"/>
+          <w:szCs w:val="20"/>
+        </w:rPr>
+      </w:pPr>
+      <w:r>
+        <w:rPr>
+          <w:rFonts w:eastAsia="Times New Roman" w:cstheme="minorHAnsi"/>
+          <w:color w:val="333333"/>
+          <w:sz w:val="20"/>
+          <w:szCs w:val="20"/>
+          <w:bdr w:val="none" w:sz="0" w:space="0" w:color="auto" w:frame="1"/>
+        </w:rPr>
+        <w:t>Easy:</w:t>
+      </w:r>
+    </w:p>
+    <w:p>
+      <w:pPr>
+        <w:numPr>
+          <w:ilvl w:val="2"/>
+          <w:numId w:val="5"/>
+        </w:numPr>
+        <w:textAlignment w:val="baseline"/>
+        <w:rPr>
+          <w:rFonts w:eastAsia="Times New Roman" w:cstheme="minorHAnsi"/>
+          <w:color w:val="333333"/>
+          <w:sz w:val="20"/>
+          <w:szCs w:val="20"/>
+        </w:rPr>
+      </w:pPr>
+      <w:r>
+        <w:rPr>
+          <w:rFonts w:eastAsia="Times New Roman" w:cstheme="minorHAnsi"/>
+          <w:color w:val="333333"/>
+          <w:sz w:val="20"/>
+          <w:szCs w:val="20"/>
+          <w:bdr w:val="none" w:sz="0" w:space="0" w:color="auto" w:frame="1"/>
+        </w:rPr>
+        <w:t>Medium:</w:t>
+      </w:r>
+    </w:p>
+    <w:p>
+      <w:pPr>
+        <w:numPr>
+          <w:ilvl w:val="2"/>
+          <w:numId w:val="5"/>
+        </w:numPr>
+        <w:textAlignment w:val="baseline"/>
+        <w:rPr>
+          <w:rFonts w:eastAsia="Times New Roman" w:cstheme="minorHAnsi"/>
+          <w:color w:val="333333"/>
+          <w:sz w:val="20"/>
+          <w:szCs w:val="20"/>
+        </w:rPr>
+      </w:pPr>
+      <w:r>
+        <w:rPr>
+          <w:rFonts w:eastAsia="Times New Roman" w:cstheme="minorHAnsi"/>
+          <w:color w:val="333333"/>
+          <w:sz w:val="20"/>
+          <w:szCs w:val="20"/>
+          <w:bdr w:val="none" w:sz="0" w:space="0" w:color="auto" w:frame="1"/>
+        </w:rPr>
+        <w:t xml:space="preserve">Hard: </w:t>
+      </w:r>
+    </w:p>
+    <w:p>
+      <w:pPr>
+        <w:ind w:left="720"/>
         <w:textAlignment w:val="baseline"/>
         <w:rPr>
           <w:rFonts w:eastAsia="Times New Roman" w:cstheme="minorHAnsi"/>
@@ -1630,7 +2167,7 @@
           <w:szCs w:val="20"/>
           <w:bdr w:val="none" w:sz="0" w:space="0" w:color="auto" w:frame="1"/>
         </w:rPr>
-        <w:t>Fifth session: Preprints</w:t>
+        <w:t>Fifth session:</w:t>
       </w:r>
     </w:p>
     <w:p>
@@ -1655,20 +2192,279 @@
           <w:szCs w:val="20"/>
           <w:bdr w:val="none" w:sz="0" w:space="0" w:color="auto" w:frame="1"/>
         </w:rPr>
-        <w:t>Date: Third week of November (</w:t>
-      </w:r>
-      <w:bookmarkStart w:id="0" w:name="_GoBack"/>
-      <w:bookmarkEnd w:id="0"/>
-      <w:r>
-        <w:rPr>
-          <w:rFonts w:eastAsia="Times New Roman" w:cstheme="minorHAnsi"/>
-          <w:color w:val="333333"/>
-          <w:sz w:val="20"/>
-          <w:szCs w:val="20"/>
-          <w:bdr w:val="none" w:sz="0" w:space="0" w:color="auto" w:frame="1"/>
-        </w:rPr>
-        <w:t>Nov. 23-27)</w:t>
-      </w:r>
+        <w:t xml:space="preserve">Date: </w:t>
+      </w:r>
+      <w:r>
+        <w:rPr>
+          <w:rFonts w:eastAsia="Times New Roman" w:cstheme="minorHAnsi"/>
+          <w:color w:val="333333"/>
+          <w:sz w:val="20"/>
+          <w:szCs w:val="20"/>
+          <w:bdr w:val="none" w:sz="0" w:space="0" w:color="auto" w:frame="1"/>
+        </w:rPr>
+        <w:t>First week of December</w:t>
+      </w:r>
+      <w:r>
+        <w:rPr>
+          <w:rFonts w:eastAsia="Times New Roman" w:cstheme="minorHAnsi"/>
+          <w:color w:val="333333"/>
+          <w:sz w:val="20"/>
+          <w:szCs w:val="20"/>
+          <w:bdr w:val="none" w:sz="0" w:space="0" w:color="auto" w:frame="1"/>
+        </w:rPr>
+        <w:t xml:space="preserve"> (</w:t>
+      </w:r>
+      <w:r>
+        <w:rPr>
+          <w:rFonts w:eastAsia="Times New Roman" w:cstheme="minorHAnsi"/>
+          <w:color w:val="333333"/>
+          <w:sz w:val="20"/>
+          <w:szCs w:val="20"/>
+          <w:bdr w:val="none" w:sz="0" w:space="0" w:color="auto" w:frame="1"/>
+        </w:rPr>
+        <w:t>Dec. 2-6</w:t>
+      </w:r>
+      <w:r>
+        <w:rPr>
+          <w:rFonts w:eastAsia="Times New Roman" w:cstheme="minorHAnsi"/>
+          <w:color w:val="333333"/>
+          <w:sz w:val="20"/>
+          <w:szCs w:val="20"/>
+          <w:bdr w:val="none" w:sz="0" w:space="0" w:color="auto" w:frame="1"/>
+        </w:rPr>
+        <w:t>)</w:t>
+      </w:r>
+    </w:p>
+    <w:p>
+      <w:pPr>
+        <w:numPr>
+          <w:ilvl w:val="1"/>
+          <w:numId w:val="6"/>
+        </w:numPr>
+        <w:textAlignment w:val="baseline"/>
+        <w:rPr>
+          <w:rFonts w:eastAsia="Times New Roman" w:cstheme="minorHAnsi"/>
+          <w:color w:val="333333"/>
+          <w:sz w:val="20"/>
+          <w:szCs w:val="20"/>
+        </w:rPr>
+      </w:pPr>
+      <w:r>
+        <w:rPr>
+          <w:rFonts w:eastAsia="Times New Roman" w:cstheme="minorHAnsi"/>
+          <w:color w:val="333333"/>
+          <w:sz w:val="20"/>
+          <w:szCs w:val="20"/>
+          <w:bdr w:val="none" w:sz="0" w:space="0" w:color="auto" w:frame="1"/>
+        </w:rPr>
+        <w:t>Location: Zoom</w:t>
+      </w:r>
+    </w:p>
+    <w:p>
+      <w:pPr>
+        <w:numPr>
+          <w:ilvl w:val="1"/>
+          <w:numId w:val="6"/>
+        </w:numPr>
+        <w:textAlignment w:val="baseline"/>
+        <w:rPr>
+          <w:rFonts w:eastAsia="Times New Roman" w:cstheme="minorHAnsi"/>
+          <w:color w:val="333333"/>
+          <w:sz w:val="20"/>
+          <w:szCs w:val="20"/>
+        </w:rPr>
+      </w:pPr>
+      <w:r>
+        <w:rPr>
+          <w:rFonts w:eastAsia="Times New Roman" w:cstheme="minorHAnsi"/>
+          <w:color w:val="333333"/>
+          <w:sz w:val="20"/>
+          <w:szCs w:val="20"/>
+          <w:bdr w:val="none" w:sz="0" w:space="0" w:color="auto" w:frame="1"/>
+        </w:rPr>
+        <w:t>Facilitator</w:t>
+      </w:r>
+      <w:r>
+        <w:rPr>
+          <w:rFonts w:eastAsia="Times New Roman" w:cstheme="minorHAnsi"/>
+          <w:color w:val="333333"/>
+          <w:sz w:val="20"/>
+          <w:szCs w:val="20"/>
+          <w:bdr w:val="none" w:sz="0" w:space="0" w:color="auto" w:frame="1"/>
+        </w:rPr>
+        <w:t>(s)</w:t>
+      </w:r>
+      <w:r>
+        <w:rPr>
+          <w:rFonts w:eastAsia="Times New Roman" w:cstheme="minorHAnsi"/>
+          <w:color w:val="333333"/>
+          <w:sz w:val="20"/>
+          <w:szCs w:val="20"/>
+          <w:bdr w:val="none" w:sz="0" w:space="0" w:color="auto" w:frame="1"/>
+        </w:rPr>
+        <w:t xml:space="preserve">: </w:t>
+      </w:r>
+    </w:p>
+    <w:p>
+      <w:pPr>
+        <w:numPr>
+          <w:ilvl w:val="1"/>
+          <w:numId w:val="6"/>
+        </w:numPr>
+        <w:textAlignment w:val="baseline"/>
+        <w:rPr>
+          <w:rFonts w:eastAsia="Times New Roman" w:cstheme="minorHAnsi"/>
+          <w:color w:val="333333"/>
+          <w:sz w:val="20"/>
+          <w:szCs w:val="20"/>
+        </w:rPr>
+      </w:pPr>
+      <w:r>
+        <w:rPr>
+          <w:rFonts w:eastAsia="Times New Roman" w:cstheme="minorHAnsi"/>
+          <w:color w:val="333333"/>
+          <w:sz w:val="20"/>
+          <w:szCs w:val="20"/>
+          <w:bdr w:val="none" w:sz="0" w:space="0" w:color="auto" w:frame="1"/>
+        </w:rPr>
+        <w:t xml:space="preserve">Presenter: </w:t>
+      </w:r>
+    </w:p>
+    <w:p>
+      <w:pPr>
+        <w:numPr>
+          <w:ilvl w:val="1"/>
+          <w:numId w:val="6"/>
+        </w:numPr>
+        <w:textAlignment w:val="baseline"/>
+        <w:rPr>
+          <w:rFonts w:eastAsia="Times New Roman" w:cstheme="minorHAnsi"/>
+          <w:color w:val="333333"/>
+          <w:sz w:val="20"/>
+          <w:szCs w:val="20"/>
+        </w:rPr>
+      </w:pPr>
+      <w:r>
+        <w:rPr>
+          <w:rFonts w:eastAsia="Times New Roman" w:cstheme="minorHAnsi"/>
+          <w:color w:val="333333"/>
+          <w:sz w:val="20"/>
+          <w:szCs w:val="20"/>
+          <w:bdr w:val="none" w:sz="0" w:space="0" w:color="auto" w:frame="1"/>
+        </w:rPr>
+        <w:t>Reading material:</w:t>
+      </w:r>
+    </w:p>
+    <w:p>
+      <w:pPr>
+        <w:numPr>
+          <w:ilvl w:val="1"/>
+          <w:numId w:val="6"/>
+        </w:numPr>
+        <w:textAlignment w:val="baseline"/>
+        <w:rPr>
+          <w:rFonts w:eastAsia="Times New Roman" w:cstheme="minorHAnsi"/>
+          <w:color w:val="333333"/>
+          <w:sz w:val="20"/>
+          <w:szCs w:val="20"/>
+        </w:rPr>
+      </w:pPr>
+      <w:r>
+        <w:rPr>
+          <w:rFonts w:eastAsia="Times New Roman" w:cstheme="minorHAnsi"/>
+          <w:color w:val="333333"/>
+          <w:sz w:val="20"/>
+          <w:szCs w:val="20"/>
+          <w:bdr w:val="none" w:sz="0" w:space="0" w:color="auto" w:frame="1"/>
+        </w:rPr>
+        <w:t>Challenges:</w:t>
+      </w:r>
+    </w:p>
+    <w:p>
+      <w:pPr>
+        <w:numPr>
+          <w:ilvl w:val="2"/>
+          <w:numId w:val="6"/>
+        </w:numPr>
+        <w:textAlignment w:val="baseline"/>
+        <w:rPr>
+          <w:rFonts w:eastAsia="Times New Roman" w:cstheme="minorHAnsi"/>
+          <w:color w:val="333333"/>
+          <w:sz w:val="20"/>
+          <w:szCs w:val="20"/>
+        </w:rPr>
+      </w:pPr>
+      <w:r>
+        <w:rPr>
+          <w:rFonts w:eastAsia="Times New Roman" w:cstheme="minorHAnsi"/>
+          <w:color w:val="333333"/>
+          <w:sz w:val="20"/>
+          <w:szCs w:val="20"/>
+          <w:bdr w:val="none" w:sz="0" w:space="0" w:color="auto" w:frame="1"/>
+        </w:rPr>
+        <w:t>Easy:</w:t>
+      </w:r>
+    </w:p>
+    <w:p>
+      <w:pPr>
+        <w:numPr>
+          <w:ilvl w:val="2"/>
+          <w:numId w:val="6"/>
+        </w:numPr>
+        <w:textAlignment w:val="baseline"/>
+        <w:rPr>
+          <w:rFonts w:eastAsia="Times New Roman" w:cstheme="minorHAnsi"/>
+          <w:color w:val="333333"/>
+          <w:sz w:val="20"/>
+          <w:szCs w:val="20"/>
+        </w:rPr>
+      </w:pPr>
+      <w:r>
+        <w:rPr>
+          <w:rFonts w:eastAsia="Times New Roman" w:cstheme="minorHAnsi"/>
+          <w:color w:val="333333"/>
+          <w:sz w:val="20"/>
+          <w:szCs w:val="20"/>
+          <w:bdr w:val="none" w:sz="0" w:space="0" w:color="auto" w:frame="1"/>
+        </w:rPr>
+        <w:t>Medium:</w:t>
+      </w:r>
+    </w:p>
+    <w:p>
+      <w:pPr>
+        <w:numPr>
+          <w:ilvl w:val="2"/>
+          <w:numId w:val="6"/>
+        </w:numPr>
+        <w:textAlignment w:val="baseline"/>
+        <w:rPr>
+          <w:rFonts w:eastAsia="Times New Roman" w:cstheme="minorHAnsi"/>
+          <w:color w:val="333333"/>
+          <w:sz w:val="20"/>
+          <w:szCs w:val="20"/>
+        </w:rPr>
+      </w:pPr>
+      <w:r>
+        <w:rPr>
+          <w:rFonts w:eastAsia="Times New Roman" w:cstheme="minorHAnsi"/>
+          <w:color w:val="333333"/>
+          <w:sz w:val="20"/>
+          <w:szCs w:val="20"/>
+          <w:bdr w:val="none" w:sz="0" w:space="0" w:color="auto" w:frame="1"/>
+        </w:rPr>
+        <w:t xml:space="preserve">Hard: </w:t>
+      </w:r>
+    </w:p>
+    <w:p>
+      <w:pPr>
+        <w:textAlignment w:val="baseline"/>
+        <w:rPr>
+          <w:rFonts w:eastAsia="Times New Roman" w:cstheme="minorHAnsi"/>
+          <w:color w:val="333333"/>
+          <w:sz w:val="20"/>
+          <w:szCs w:val="20"/>
+        </w:rPr>
+      </w:pPr>
     </w:p>
     <w:p>
       <w:pPr>

</xml_diff>

<commit_message>
too much I no longer remember :$
</commit_message>
<xml_diff>
--- a/Fall_2020/Session prep.docx
+++ b/Fall_2020/Session prep.docx
@@ -245,8 +245,6 @@
         </w:rPr>
         <w:t xml:space="preserve">Prep material: </w:t>
       </w:r>
-      <w:bookmarkStart w:id="0" w:name="_GoBack"/>
-      <w:bookmarkEnd w:id="0"/>
     </w:p>
     <w:p>
       <w:pPr>
@@ -349,17 +347,17 @@
           <w:szCs w:val="20"/>
           <w:bdr w:val="none" w:sz="0" w:space="0" w:color="auto" w:frame="1"/>
         </w:rPr>
-        <w:t xml:space="preserve">Potential </w:t>
-      </w:r>
-      <w:r>
-        <w:rPr>
-          <w:rFonts w:eastAsia="Times New Roman" w:cstheme="minorHAnsi"/>
-          <w:color w:val="333333"/>
-          <w:sz w:val="20"/>
-          <w:szCs w:val="20"/>
-          <w:bdr w:val="none" w:sz="0" w:space="0" w:color="auto" w:frame="1"/>
-        </w:rPr>
-        <w:t xml:space="preserve">videos: </w:t>
+        <w:t>V</w:t>
+      </w:r>
+      <w:r>
+        <w:rPr>
+          <w:rFonts w:eastAsia="Times New Roman" w:cstheme="minorHAnsi"/>
+          <w:color w:val="333333"/>
+          <w:sz w:val="20"/>
+          <w:szCs w:val="20"/>
+          <w:bdr w:val="none" w:sz="0" w:space="0" w:color="auto" w:frame="1"/>
+        </w:rPr>
+        <w:t xml:space="preserve">ideos: </w:t>
       </w:r>
     </w:p>
     <w:p>
@@ -376,7 +374,120 @@
           <w:szCs w:val="20"/>
         </w:rPr>
       </w:pPr>
-      <w:hyperlink r:id="rId5" w:tgtFrame="_blank" w:history="1">
+      <w:r>
+        <w:rPr>
+          <w:rFonts w:eastAsia="Times New Roman" w:cstheme="minorHAnsi"/>
+          <w:color w:val="333333"/>
+          <w:sz w:val="20"/>
+          <w:szCs w:val="20"/>
+        </w:rPr>
+        <w:fldChar w:fldCharType="begin"/>
+      </w:r>
+      <w:r>
+        <w:rPr>
+          <w:rFonts w:eastAsia="Times New Roman" w:cstheme="minorHAnsi"/>
+          <w:color w:val="333333"/>
+          <w:sz w:val="20"/>
+          <w:szCs w:val="20"/>
+        </w:rPr>
+        <w:instrText xml:space="preserve"> HYPERLINK "</w:instrText>
+      </w:r>
+      <w:r>
+        <w:rPr>
+          <w:rFonts w:eastAsia="Times New Roman" w:cstheme="minorHAnsi"/>
+          <w:color w:val="333333"/>
+          <w:sz w:val="20"/>
+          <w:szCs w:val="20"/>
+        </w:rPr>
+        <w:instrText>https://www.youtube.com/watch?v=UEEcwRUgQu8&amp;feature=emb_title</w:instrText>
+      </w:r>
+      <w:r>
+        <w:rPr>
+          <w:rFonts w:eastAsia="Times New Roman" w:cstheme="minorHAnsi"/>
+          <w:color w:val="333333"/>
+          <w:sz w:val="20"/>
+          <w:szCs w:val="20"/>
+        </w:rPr>
+        <w:instrText xml:space="preserve">" </w:instrText>
+      </w:r>
+      <w:r>
+        <w:rPr>
+          <w:rFonts w:eastAsia="Times New Roman" w:cstheme="minorHAnsi"/>
+          <w:color w:val="333333"/>
+          <w:sz w:val="20"/>
+          <w:szCs w:val="20"/>
+        </w:rPr>
+        <w:fldChar w:fldCharType="separate"/>
+      </w:r>
+      <w:r>
+        <w:rPr>
+          <w:rStyle w:val="Hyperlink"/>
+          <w:rFonts w:eastAsia="Times New Roman" w:cstheme="minorHAnsi"/>
+          <w:sz w:val="20"/>
+          <w:szCs w:val="20"/>
+        </w:rPr>
+        <w:t>https://www.youtube.com/watch?v=UEEcwRUgQu8&amp;feature=emb_title</w:t>
+      </w:r>
+      <w:r>
+        <w:rPr>
+          <w:rFonts w:eastAsia="Times New Roman" w:cstheme="minorHAnsi"/>
+          <w:color w:val="333333"/>
+          <w:sz w:val="20"/>
+          <w:szCs w:val="20"/>
+        </w:rPr>
+        <w:fldChar w:fldCharType="end"/>
+      </w:r>
+    </w:p>
+    <w:p>
+      <w:pPr>
+        <w:numPr>
+          <w:ilvl w:val="3"/>
+          <w:numId w:val="2"/>
+        </w:numPr>
+        <w:textAlignment w:val="baseline"/>
+        <w:rPr>
+          <w:rFonts w:eastAsia="Times New Roman" w:cstheme="minorHAnsi"/>
+          <w:color w:val="333333"/>
+          <w:sz w:val="20"/>
+          <w:szCs w:val="20"/>
+        </w:rPr>
+      </w:pPr>
+      <w:r>
+        <w:rPr>
+          <w:rFonts w:eastAsia="Times New Roman" w:cstheme="minorHAnsi"/>
+          <w:color w:val="333333"/>
+          <w:sz w:val="20"/>
+          <w:szCs w:val="20"/>
+        </w:rPr>
+        <w:t xml:space="preserve">4-minute intro to open science: </w:t>
+      </w:r>
+      <w:hyperlink r:id="rId5" w:history="1">
+        <w:r>
+          <w:rPr>
+            <w:rStyle w:val="Hyperlink"/>
+            <w:rFonts w:eastAsia="Times New Roman" w:cstheme="minorHAnsi"/>
+            <w:sz w:val="20"/>
+            <w:szCs w:val="20"/>
+          </w:rPr>
+          <w:t>https://www.youtube.com/watch?v=3m6p6w8oOw4</w:t>
+        </w:r>
+      </w:hyperlink>
+    </w:p>
+    <w:p>
+      <w:pPr>
+        <w:numPr>
+          <w:ilvl w:val="3"/>
+          <w:numId w:val="2"/>
+        </w:numPr>
+        <w:textAlignment w:val="baseline"/>
+        <w:rPr>
+          <w:rFonts w:eastAsia="Times New Roman" w:cstheme="minorHAnsi"/>
+          <w:color w:val="333333"/>
+          <w:sz w:val="20"/>
+          <w:szCs w:val="20"/>
+        </w:rPr>
+      </w:pPr>
+      <w:hyperlink r:id="rId6" w:tgtFrame="_blank" w:history="1">
         <w:r>
           <w:rPr>
             <w:rFonts w:eastAsia="Times New Roman" w:cstheme="minorHAnsi"/>
@@ -404,7 +515,7 @@
           <w:szCs w:val="20"/>
         </w:rPr>
       </w:pPr>
-      <w:hyperlink r:id="rId6" w:tgtFrame="_blank" w:history="1">
+      <w:hyperlink r:id="rId7" w:tgtFrame="_blank" w:history="1">
         <w:r>
           <w:rPr>
             <w:rFonts w:eastAsia="Times New Roman" w:cstheme="minorHAnsi"/>
@@ -464,7 +575,7 @@
         </w:rPr>
         <w:t xml:space="preserve"> on Sci-hub project and open access to scientific papers: </w:t>
       </w:r>
-      <w:hyperlink r:id="rId7" w:tgtFrame="_blank" w:history="1">
+      <w:hyperlink r:id="rId8" w:tgtFrame="_blank" w:history="1">
         <w:r>
           <w:rPr>
             <w:rFonts w:eastAsia="Times New Roman" w:cstheme="minorHAnsi"/>
@@ -524,7 +635,7 @@
         </w:rPr>
         <w:t xml:space="preserve"> on open science (creator of OSF?): </w:t>
       </w:r>
-      <w:hyperlink r:id="rId8" w:tgtFrame="_blank" w:history="1">
+      <w:hyperlink r:id="rId9" w:tgtFrame="_blank" w:history="1">
         <w:r>
           <w:rPr>
             <w:rFonts w:eastAsia="Times New Roman" w:cstheme="minorHAnsi"/>
@@ -584,7 +695,7 @@
         </w:rPr>
         <w:t xml:space="preserve"> Wiles, the University of Auckland, New Zealand on Open Science: </w:t>
       </w:r>
-      <w:hyperlink r:id="rId9" w:tgtFrame="_blank" w:history="1">
+      <w:hyperlink r:id="rId10" w:tgtFrame="_blank" w:history="1">
         <w:r>
           <w:rPr>
             <w:rFonts w:eastAsia="Times New Roman" w:cstheme="minorHAnsi"/>
@@ -772,6 +883,16 @@
         </w:rPr>
         <w:t>What is the most important practice we have discussed today for you?</w:t>
       </w:r>
+      <w:r>
+        <w:rPr>
+          <w:rFonts w:eastAsia="Times New Roman" w:cstheme="minorHAnsi"/>
+          <w:color w:val="333333"/>
+          <w:sz w:val="20"/>
+          <w:szCs w:val="20"/>
+          <w:bdr w:val="none" w:sz="0" w:space="0" w:color="auto" w:frame="1"/>
+        </w:rPr>
+        <w:t xml:space="preserve"> Why?</w:t>
+      </w:r>
     </w:p>
     <w:p>
       <w:pPr>
@@ -820,7 +941,57 @@
           <w:szCs w:val="20"/>
           <w:bdr w:val="none" w:sz="0" w:space="0" w:color="auto" w:frame="1"/>
         </w:rPr>
-        <w:t>How do these practices relate to your own projects?</w:t>
+        <w:t>How do these practices relate to your own project</w:t>
+      </w:r>
+      <w:r>
+        <w:rPr>
+          <w:rFonts w:eastAsia="Times New Roman" w:cstheme="minorHAnsi"/>
+          <w:color w:val="333333"/>
+          <w:sz w:val="20"/>
+          <w:szCs w:val="20"/>
+          <w:bdr w:val="none" w:sz="0" w:space="0" w:color="auto" w:frame="1"/>
+        </w:rPr>
+        <w:t>(</w:t>
+      </w:r>
+      <w:r>
+        <w:rPr>
+          <w:rFonts w:eastAsia="Times New Roman" w:cstheme="minorHAnsi"/>
+          <w:color w:val="333333"/>
+          <w:sz w:val="20"/>
+          <w:szCs w:val="20"/>
+          <w:bdr w:val="none" w:sz="0" w:space="0" w:color="auto" w:frame="1"/>
+        </w:rPr>
+        <w:t>s</w:t>
+      </w:r>
+      <w:r>
+        <w:rPr>
+          <w:rFonts w:eastAsia="Times New Roman" w:cstheme="minorHAnsi"/>
+          <w:color w:val="333333"/>
+          <w:sz w:val="20"/>
+          <w:szCs w:val="20"/>
+          <w:bdr w:val="none" w:sz="0" w:space="0" w:color="auto" w:frame="1"/>
+        </w:rPr>
+        <w:t>)</w:t>
+      </w:r>
+      <w:r>
+        <w:rPr>
+          <w:rFonts w:eastAsia="Times New Roman" w:cstheme="minorHAnsi"/>
+          <w:color w:val="333333"/>
+          <w:sz w:val="20"/>
+          <w:szCs w:val="20"/>
+          <w:bdr w:val="none" w:sz="0" w:space="0" w:color="auto" w:frame="1"/>
+        </w:rPr>
+        <w:t>?</w:t>
+      </w:r>
+      <w:r>
+        <w:rPr>
+          <w:rFonts w:eastAsia="Times New Roman" w:cstheme="minorHAnsi"/>
+          <w:color w:val="333333"/>
+          <w:sz w:val="20"/>
+          <w:szCs w:val="20"/>
+          <w:bdr w:val="none" w:sz="0" w:space="0" w:color="auto" w:frame="1"/>
+        </w:rPr>
+        <w:t xml:space="preserve"> What stage of the research process are you currently in?</w:t>
       </w:r>
     </w:p>
     <w:p>
@@ -905,17 +1076,7 @@
           <w:szCs w:val="20"/>
           <w:bdr w:val="none" w:sz="0" w:space="0" w:color="auto" w:frame="1"/>
         </w:rPr>
-        <w:t>Share this article with your lab and discuss what/how you can all start incorporating open science practices</w:t>
-      </w:r>
-      <w:r>
-        <w:rPr>
-          <w:rFonts w:eastAsia="Times New Roman" w:cstheme="minorHAnsi"/>
-          <w:color w:val="333333"/>
-          <w:sz w:val="20"/>
-          <w:szCs w:val="20"/>
-          <w:bdr w:val="none" w:sz="0" w:space="0" w:color="auto" w:frame="1"/>
-        </w:rPr>
-        <w:t xml:space="preserve"> </w:t>
+        <w:t xml:space="preserve">Share this article with your lab and discuss what/how you can all start incorporating open science practices </w:t>
       </w:r>
     </w:p>
     <w:p>
@@ -950,7 +1111,47 @@
           <w:szCs w:val="20"/>
           <w:bdr w:val="none" w:sz="0" w:space="0" w:color="auto" w:frame="1"/>
         </w:rPr>
-        <w:t>Pick one open science practice and make a plan for how to start incorporating it into your everyday work</w:t>
+        <w:t xml:space="preserve">Pick one </w:t>
+      </w:r>
+      <w:r>
+        <w:rPr>
+          <w:rFonts w:eastAsia="Times New Roman" w:cstheme="minorHAnsi"/>
+          <w:color w:val="333333"/>
+          <w:sz w:val="20"/>
+          <w:szCs w:val="20"/>
+          <w:bdr w:val="none" w:sz="0" w:space="0" w:color="auto" w:frame="1"/>
+        </w:rPr>
+        <w:t xml:space="preserve">of the easier </w:t>
+      </w:r>
+      <w:r>
+        <w:rPr>
+          <w:rFonts w:eastAsia="Times New Roman" w:cstheme="minorHAnsi"/>
+          <w:color w:val="333333"/>
+          <w:sz w:val="20"/>
+          <w:szCs w:val="20"/>
+          <w:bdr w:val="none" w:sz="0" w:space="0" w:color="auto" w:frame="1"/>
+        </w:rPr>
+        <w:t>open science practice</w:t>
+      </w:r>
+      <w:r>
+        <w:rPr>
+          <w:rFonts w:eastAsia="Times New Roman" w:cstheme="minorHAnsi"/>
+          <w:color w:val="333333"/>
+          <w:sz w:val="20"/>
+          <w:szCs w:val="20"/>
+          <w:bdr w:val="none" w:sz="0" w:space="0" w:color="auto" w:frame="1"/>
+        </w:rPr>
+        <w:t>s, look at the resources on this practice</w:t>
+      </w:r>
+      <w:r>
+        <w:rPr>
+          <w:rFonts w:eastAsia="Times New Roman" w:cstheme="minorHAnsi"/>
+          <w:color w:val="333333"/>
+          <w:sz w:val="20"/>
+          <w:szCs w:val="20"/>
+          <w:bdr w:val="none" w:sz="0" w:space="0" w:color="auto" w:frame="1"/>
+        </w:rPr>
+        <w:t xml:space="preserve"> and make a plan for how to start incorporating it into your everyday work</w:t>
       </w:r>
     </w:p>
     <w:p>
@@ -975,7 +1176,72 @@
           <w:szCs w:val="20"/>
           <w:bdr w:val="none" w:sz="0" w:space="0" w:color="auto" w:frame="1"/>
         </w:rPr>
-        <w:t xml:space="preserve">Hard: Order the open science practices included in this article according to your priorities/relevance to your projects, and how easy/hard it would be to </w:t>
+        <w:t xml:space="preserve">Hard: </w:t>
+      </w:r>
+      <w:r>
+        <w:rPr>
+          <w:rFonts w:eastAsia="Times New Roman" w:cstheme="minorHAnsi"/>
+          <w:color w:val="333333"/>
+          <w:sz w:val="20"/>
+          <w:szCs w:val="20"/>
+          <w:bdr w:val="none" w:sz="0" w:space="0" w:color="auto" w:frame="1"/>
+        </w:rPr>
+        <w:t xml:space="preserve">Pick one of the harder open science practices, </w:t>
+      </w:r>
+      <w:r>
+        <w:rPr>
+          <w:rFonts w:eastAsia="Times New Roman" w:cstheme="minorHAnsi"/>
+          <w:color w:val="333333"/>
+          <w:sz w:val="20"/>
+          <w:szCs w:val="20"/>
+          <w:bdr w:val="none" w:sz="0" w:space="0" w:color="auto" w:frame="1"/>
+        </w:rPr>
+        <w:t>look at the resources on this practice</w:t>
+      </w:r>
+      <w:r>
+        <w:rPr>
+          <w:rFonts w:eastAsia="Times New Roman" w:cstheme="minorHAnsi"/>
+          <w:color w:val="333333"/>
+          <w:sz w:val="20"/>
+          <w:szCs w:val="20"/>
+          <w:bdr w:val="none" w:sz="0" w:space="0" w:color="auto" w:frame="1"/>
+        </w:rPr>
+        <w:t xml:space="preserve"> and make a plan for how to start incorporating it into your everyday work</w:t>
+      </w:r>
+    </w:p>
+    <w:p>
+      <w:pPr>
+        <w:numPr>
+          <w:ilvl w:val="2"/>
+          <w:numId w:val="2"/>
+        </w:numPr>
+        <w:textAlignment w:val="baseline"/>
+        <w:rPr>
+          <w:rFonts w:eastAsia="Times New Roman" w:cstheme="minorHAnsi"/>
+          <w:color w:val="333333"/>
+          <w:sz w:val="20"/>
+          <w:szCs w:val="20"/>
+        </w:rPr>
+      </w:pPr>
+      <w:r>
+        <w:rPr>
+          <w:rFonts w:eastAsia="Times New Roman" w:cstheme="minorHAnsi"/>
+          <w:color w:val="333333"/>
+          <w:sz w:val="20"/>
+          <w:szCs w:val="20"/>
+          <w:bdr w:val="none" w:sz="0" w:space="0" w:color="auto" w:frame="1"/>
+        </w:rPr>
+        <w:t xml:space="preserve">Bonus: </w:t>
+      </w:r>
+      <w:r>
+        <w:rPr>
+          <w:rFonts w:eastAsia="Times New Roman" w:cstheme="minorHAnsi"/>
+          <w:color w:val="333333"/>
+          <w:sz w:val="20"/>
+          <w:szCs w:val="20"/>
+          <w:bdr w:val="none" w:sz="0" w:space="0" w:color="auto" w:frame="1"/>
+        </w:rPr>
+        <w:t xml:space="preserve">Order the open science practices included in this article according to your priorities/relevance to your projects, and how easy/hard it would be to </w:t>
       </w:r>
       <w:proofErr w:type="gramStart"/>
       <w:r>
@@ -999,6 +1265,8 @@
         </w:rPr>
         <w:t xml:space="preserve"> make a plan to start implementing these one by one. Start with practices that are both easy and important, and work your way to the harder, less relevant practices. </w:t>
       </w:r>
+      <w:bookmarkStart w:id="0" w:name="_GoBack"/>
+      <w:bookmarkEnd w:id="0"/>
     </w:p>
     <w:p>
       <w:pPr>
@@ -1338,6 +1606,7 @@
           <w:sz w:val="20"/>
           <w:szCs w:val="20"/>
         </w:rPr>
+        <w:lastRenderedPageBreak/>
         <w:t>Round 2:</w:t>
       </w:r>
     </w:p>
@@ -1463,7 +1732,6 @@
           <w:szCs w:val="20"/>
           <w:bdr w:val="none" w:sz="0" w:space="0" w:color="auto" w:frame="1"/>
         </w:rPr>
-        <w:lastRenderedPageBreak/>
         <w:t xml:space="preserve">Hard: </w:t>
       </w:r>
     </w:p>
@@ -3689,11 +3957,34 @@
     <w:name w:val="Hyperlink"/>
     <w:basedOn w:val="DefaultParagraphFont"/>
     <w:uiPriority w:val="99"/>
-    <w:semiHidden/>
     <w:unhideWhenUsed/>
     <w:rsid w:val="0071286F"/>
     <w:rPr>
       <w:color w:val="0000FF"/>
+      <w:u w:val="single"/>
+    </w:rPr>
+  </w:style>
+  <w:style w:type="character" w:styleId="UnresolvedMention">
+    <w:name w:val="Unresolved Mention"/>
+    <w:basedOn w:val="DefaultParagraphFont"/>
+    <w:uiPriority w:val="99"/>
+    <w:semiHidden/>
+    <w:unhideWhenUsed/>
+    <w:rsid w:val="005E3386"/>
+    <w:rPr>
+      <w:color w:val="605E5C"/>
+      <w:shd w:val="clear" w:color="auto" w:fill="E1DFDD"/>
+    </w:rPr>
+  </w:style>
+  <w:style w:type="character" w:styleId="FollowedHyperlink">
+    <w:name w:val="FollowedHyperlink"/>
+    <w:basedOn w:val="DefaultParagraphFont"/>
+    <w:uiPriority w:val="99"/>
+    <w:semiHidden/>
+    <w:unhideWhenUsed/>
+    <w:rsid w:val="005E3386"/>
+    <w:rPr>
+      <w:color w:val="954F72" w:themeColor="followedHyperlink"/>
       <w:u w:val="single"/>
     </w:rPr>
   </w:style>

</xml_diff>